<commit_message>
Added Word Output Name Variable and Changed to Docx
</commit_message>
<xml_diff>
--- a/static/generated_docs/reference.docx
+++ b/static/generated_docs/reference.docx
@@ -6,20 +6,14 @@
       <w:r>
         <w:rPr>
           <w:rFonts w:ascii="Tahoma" w:hAnsi="Tahoma"/>
-          <w:sz w:val="20"/>
         </w:rPr>
         <w:t xml:space="preserve">Name: </w:t>
       </w:r>
       <w:r>
-        <w:bookmarkStart w:id="0" w:name="NameField"/>
-      </w:r>
-      <w:r>
         <w:rPr>
           <w:rFonts w:ascii="Tahoma" w:hAnsi="Tahoma"/>
-          <w:sz w:val="20"/>
         </w:rPr>
-        <w:t>Folsom High School</w:t>
-        <w:bookmarkEnd w:id="0"/>
+        <w:t>McDonalds Folsom</w:t>
       </w:r>
     </w:p>
     <w:sectPr>

</xml_diff>